<commit_message>
Sequence Diagram Part Reservation management
</commit_message>
<xml_diff>
--- a/Sirinya/Sequence Diagram.docx
+++ b/Sirinya/Sequence Diagram.docx
@@ -8,45 +8,6 @@
       </w:r>
     </w:p>
     <w:p>
-      <w:r>
-        <w:t>diagram de</w:t>
-      </w:r>
-      <w:r>
-        <w:t xml:space="preserve">scribes the system scenario of  </w:t>
-      </w:r>
-      <w:r>
-        <w:t>UC</w:t>
-      </w:r>
-      <w:r>
-        <w:t>310</w:t>
-      </w:r>
-      <w:r>
-        <w:rPr>
-          <w:rFonts w:cs="Angsana New"/>
-          <w:szCs w:val="22"/>
-          <w:cs/>
-        </w:rPr>
-        <w:t xml:space="preserve">: </w:t>
-      </w:r>
-      <w:r>
-        <w:rPr>
-          <w:rFonts w:ascii="FreesiaUPC" w:hAnsi="FreesiaUPC" w:cs="FreesiaUPC"/>
-          <w:sz w:val="32"/>
-          <w:szCs w:val="32"/>
-        </w:rPr>
-        <w:t>Insert</w:t>
-      </w:r>
-      <w:r>
-        <w:rPr>
-          <w:rFonts w:ascii="FreesiaUPC" w:hAnsi="FreesiaUPC" w:cs="FreesiaUPC"/>
-          <w:sz w:val="32"/>
-          <w:szCs w:val="32"/>
-        </w:rPr>
-        <w:t xml:space="preserve"> new reserve the rooms</w:t>
-      </w:r>
-    </w:p>
-    <w:p>
-      <w:bookmarkStart w:id="0" w:name="_GoBack"/>
       <w:r>
         <w:rPr>
           <w:noProof/>
@@ -71,47 +32,194 @@
             <v:path o:extrusionok="f" gradientshapeok="t" o:connecttype="rect"/>
             <o:lock v:ext="edit" aspectratio="t"/>
           </v:shapetype>
-          <v:shape id="_x0000_s1027" type="#_x0000_t75" style="position:absolute;margin-left:3pt;margin-top:107.75pt;width:450.75pt;height:234pt;z-index:251659264;mso-position-horizontal-relative:text;mso-position-vertical-relative:text;mso-width-relative:page;mso-height-relative:page">
+          <v:shape id="_x0000_s1027" type="#_x0000_t75" style="position:absolute;margin-left:-15pt;margin-top:21.7pt;width:450.75pt;height:234pt;z-index:251659264;mso-position-horizontal-relative:text;mso-position-vertical-relative:text;mso-width-relative:page;mso-height-relative:page">
             <v:imagedata r:id="rId4" o:title="SQ"/>
             <w10:wrap type="square"/>
           </v:shape>
         </w:pict>
       </w:r>
+      <w:r>
+        <w:t>diagram de</w:t>
+      </w:r>
+      <w:r>
+        <w:t xml:space="preserve">scribes the system scenario of  </w:t>
+      </w:r>
+      <w:r>
+        <w:t>UC</w:t>
+      </w:r>
+      <w:r>
+        <w:t>310</w:t>
+      </w:r>
+      <w:r>
+        <w:rPr>
+          <w:rFonts w:cs="Angsana New"/>
+          <w:szCs w:val="22"/>
+          <w:cs/>
+        </w:rPr>
+        <w:t xml:space="preserve">: </w:t>
+      </w:r>
+      <w:r>
+        <w:rPr>
+          <w:rFonts w:ascii="FreesiaUPC" w:hAnsi="FreesiaUPC" w:cs="FreesiaUPC"/>
+          <w:sz w:val="32"/>
+          <w:szCs w:val="32"/>
+        </w:rPr>
+        <w:t>Insert</w:t>
+      </w:r>
+      <w:r>
+        <w:rPr>
+          <w:rFonts w:ascii="FreesiaUPC" w:hAnsi="FreesiaUPC" w:cs="FreesiaUPC"/>
+          <w:sz w:val="32"/>
+          <w:szCs w:val="32"/>
+        </w:rPr>
+        <w:t xml:space="preserve"> new reserve the rooms</w:t>
+      </w:r>
+    </w:p>
+    <w:p>
+      <w:r>
+        <w:t>diagram de</w:t>
+      </w:r>
+      <w:r>
+        <w:t xml:space="preserve">scribes the system scenario of  </w:t>
+      </w:r>
+      <w:r>
+        <w:t>UC</w:t>
+      </w:r>
+      <w:r>
+        <w:t xml:space="preserve">320 </w:t>
+      </w:r>
+      <w:r>
+        <w:rPr>
+          <w:rFonts w:ascii="FreesiaUPC" w:hAnsi="FreesiaUPC" w:cs="FreesiaUPC"/>
+          <w:sz w:val="32"/>
+          <w:szCs w:val="32"/>
+        </w:rPr>
+        <w:t>Insert</w:t>
+      </w:r>
+      <w:bookmarkStart w:id="0" w:name="_GoBack"/>
       <w:bookmarkEnd w:id="0"/>
+      <w:r>
+        <w:t xml:space="preserve"> </w:t>
+      </w:r>
+      <w:r>
+        <w:rPr>
+          <w:rFonts w:ascii="FreesiaUPC" w:hAnsi="FreesiaUPC" w:cs="FreesiaUPC"/>
+          <w:sz w:val="32"/>
+          <w:szCs w:val="32"/>
+        </w:rPr>
+        <w:t>new rental the rooms</w:t>
+      </w:r>
     </w:p>
     <w:p/>
-    <w:p/>
-    <w:p/>
-    <w:p/>
-    <w:p/>
-    <w:p/>
-    <w:p/>
-    <w:p/>
-    <w:p/>
-    <w:p/>
-    <w:p/>
     <w:p>
       <w:r>
         <w:rPr>
           <w:noProof/>
         </w:rPr>
-        <w:lastRenderedPageBreak/>
         <w:pict>
-          <v:shape id="_x0000_s1028" type="#_x0000_t75" style="position:absolute;margin-left:1.5pt;margin-top:8.2pt;width:450.75pt;height:220.5pt;z-index:251661312;mso-position-horizontal-relative:text;mso-position-vertical-relative:text;mso-width-relative:page;mso-height-relative:page">
+          <v:shape id="_x0000_s1028" type="#_x0000_t75" style="position:absolute;margin-left:-3pt;margin-top:19.5pt;width:450.75pt;height:220.5pt;z-index:251661312;mso-position-horizontal-relative:text;mso-position-vertical-relative:text;mso-width-relative:page;mso-height-relative:page">
             <v:imagedata r:id="rId5" o:title="SQ1"/>
             <w10:wrap type="square"/>
           </v:shape>
         </w:pict>
       </w:r>
     </w:p>
+    <w:p/>
+    <w:p/>
+    <w:p/>
+    <w:p/>
+    <w:p/>
+    <w:p/>
     <w:p>
       <w:r>
+        <w:lastRenderedPageBreak/>
+        <w:t>diagram de</w:t>
+      </w:r>
+      <w:r>
+        <w:t xml:space="preserve">scribes the system scenario of  </w:t>
+      </w:r>
+      <w:r>
+        <w:t>UC</w:t>
+      </w:r>
+      <w:r>
+        <w:t>33</w:t>
+      </w:r>
+      <w:r>
+        <w:t>0</w:t>
+      </w:r>
+      <w:r>
+        <w:rPr>
+          <w:rFonts w:ascii="FreesiaUPC" w:hAnsi="FreesiaUPC" w:cs="FreesiaUPC"/>
+          <w:sz w:val="32"/>
+          <w:szCs w:val="32"/>
+        </w:rPr>
+        <w:t xml:space="preserve"> </w:t>
+      </w:r>
+      <w:r>
+        <w:rPr>
+          <w:rFonts w:ascii="FreesiaUPC" w:hAnsi="FreesiaUPC" w:cs="FreesiaUPC"/>
+          <w:sz w:val="32"/>
+          <w:szCs w:val="32"/>
+        </w:rPr>
+        <w:t>Delete reserve the rooms</w:t>
+      </w:r>
+    </w:p>
+    <w:p/>
+    <w:p>
+      <w:r>
         <w:rPr>
           <w:noProof/>
         </w:rPr>
         <w:pict>
-          <v:shape id="_x0000_s1029" type="#_x0000_t75" style="position:absolute;margin-left:23.8pt;margin-top:366.4pt;width:450.75pt;height:218.25pt;z-index:251663360;mso-position-horizontal-relative:text;mso-position-vertical-relative:text;mso-width-relative:page;mso-height-relative:page">
+          <v:shape id="_x0000_s1029" type="#_x0000_t75" style="position:absolute;margin-left:.75pt;margin-top:21.15pt;width:450.75pt;height:218.25pt;z-index:251663360;mso-position-horizontal-relative:text;mso-position-vertical-relative:text;mso-width-relative:page;mso-height-relative:page">
             <v:imagedata r:id="rId6" o:title="SQ2"/>
+            <w10:wrap type="square"/>
+          </v:shape>
+        </w:pict>
+      </w:r>
+    </w:p>
+    <w:p/>
+    <w:p/>
+    <w:p/>
+    <w:p>
+      <w:r>
+        <w:t>diagram de</w:t>
+      </w:r>
+      <w:r>
+        <w:t xml:space="preserve">scribes the system scenario of  </w:t>
+      </w:r>
+      <w:r>
+        <w:t>UC</w:t>
+      </w:r>
+      <w:r>
+        <w:t>3</w:t>
+      </w:r>
+      <w:r>
+        <w:t>4</w:t>
+      </w:r>
+      <w:r>
+        <w:t>0</w:t>
+      </w:r>
+      <w:r>
+        <w:t xml:space="preserve"> </w:t>
+      </w:r>
+      <w:r>
+        <w:rPr>
+          <w:rFonts w:ascii="FreesiaUPC" w:hAnsi="FreesiaUPC" w:cs="FreesiaUPC"/>
+          <w:sz w:val="32"/>
+          <w:szCs w:val="32"/>
+        </w:rPr>
+        <w:t>Print document rental agreement</w:t>
+      </w:r>
+    </w:p>
+    <w:p>
+      <w:r>
+        <w:rPr>
+          <w:noProof/>
+        </w:rPr>
+        <w:pict>
+          <v:shape id="_x0000_s1030" type="#_x0000_t75" style="position:absolute;margin-left:23.25pt;margin-top:122.25pt;width:451.5pt;height:4in;z-index:251665408;mso-position-horizontal-relative:text;mso-position-vertical-relative:text;mso-width-relative:page;mso-height-relative:page">
+            <v:imagedata r:id="rId7" o:title="SQ0"/>
             <w10:wrap type="square"/>
           </v:shape>
         </w:pict>

</xml_diff>

<commit_message>
edit seqeun diagram uc340
</commit_message>
<xml_diff>
--- a/Sirinya/Sequence Diagram.docx
+++ b/Sirinya/Sequence Diagram.docx
@@ -76,7 +76,23 @@
                                 <w:sz w:val="16"/>
                                 <w:szCs w:val="20"/>
                               </w:rPr>
-                              <w:t>3.Add Reserve</w:t>
+                              <w:t>3</w:t>
+                            </w:r>
+                            <w:r>
+                              <w:rPr>
+                                <w:rFonts w:cs="Angsana New"/>
+                                <w:sz w:val="16"/>
+                                <w:szCs w:val="16"/>
+                                <w:cs/>
+                              </w:rPr>
+                              <w:t>.</w:t>
+                            </w:r>
+                            <w:r>
+                              <w:rPr>
+                                <w:sz w:val="16"/>
+                                <w:szCs w:val="20"/>
+                              </w:rPr>
+                              <w:t>Add Reserve</w:t>
                             </w:r>
                           </w:p>
                         </w:txbxContent>
@@ -236,7 +252,7 @@
     <w:p>
       <w:r>
         <w:pict>
-          <v:shape id="_x0000_i1030" type="#_x0000_t75" style="width:450.75pt;height:301.55pt">
+          <v:shape id="_x0000_i1025" type="#_x0000_t75" style="width:450.75pt;height:301.55pt">
             <v:imagedata r:id="rId6" o:title="555555555555555"/>
           </v:shape>
         </w:pict>
@@ -321,10 +337,7 @@
       </w:r>
     </w:p>
     <w:p/>
-    <w:p>
-      <w:bookmarkStart w:id="0" w:name="_GoBack"/>
-      <w:bookmarkEnd w:id="0"/>
-    </w:p>
+    <w:p/>
     <w:p>
       <w:r>
         <w:lastRenderedPageBreak/>
@@ -361,7 +374,7 @@
     <w:p>
       <w:r>
         <w:pict>
-          <v:shape id="_x0000_i1025" type="#_x0000_t75" style="width:451.2pt;height:202.45pt">
+          <v:shape id="_x0000_i1026" type="#_x0000_t75" style="width:451.2pt;height:202.45pt">
             <v:imagedata r:id="rId7" o:title="000000000000"/>
           </v:shape>
         </w:pict>
@@ -393,14 +406,12 @@
       </w:r>
     </w:p>
     <w:p>
-      <w:r>
-        <w:rPr>
-          <w:noProof/>
-        </w:rPr>
+      <w:bookmarkStart w:id="0" w:name="_GoBack"/>
+      <w:bookmarkEnd w:id="0"/>
+      <w:r>
         <w:pict>
-          <v:shape id="_x0000_s1030" type="#_x0000_t75" style="position:absolute;margin-left:23.25pt;margin-top:122.25pt;width:451.5pt;height:4in;z-index:251665408;mso-position-horizontal-relative:text;mso-position-vertical-relative:text;mso-width-relative:page;mso-height-relative:page">
-            <v:imagedata r:id="rId8" o:title="SQ0"/>
-            <w10:wrap type="square"/>
+          <v:shape id="_x0000_i1027" type="#_x0000_t75" style="width:451.2pt;height:310.25pt">
+            <v:imagedata r:id="rId8" o:title="gggg"/>
           </v:shape>
         </w:pict>
       </w:r>
@@ -1142,7 +1153,7 @@
 </file>
 
 <file path=customXml/itemProps1.xml><?xml version="1.0" encoding="utf-8"?>
-<ds:datastoreItem xmlns:ds="http://schemas.openxmlformats.org/officeDocument/2006/customXml" ds:itemID="{4821DBD7-E9B7-423D-ACB2-B22DBD42DB8C}">
+<ds:datastoreItem xmlns:ds="http://schemas.openxmlformats.org/officeDocument/2006/customXml" ds:itemID="{8FC702C7-6FF9-4C21-984B-2D0DA6947552}">
   <ds:schemaRefs>
     <ds:schemaRef ds:uri="http://schemas.openxmlformats.org/officeDocument/2006/bibliography"/>
   </ds:schemaRefs>

</xml_diff>